<commit_message>
capstone project to be done by trainees
</commit_message>
<xml_diff>
--- a/Capstone_Smart Inventory Management System.docx
+++ b/Capstone_Smart Inventory Management System.docx
@@ -1473,8 +1473,6 @@
           <w:szCs w:val="24"/>
         </w:rPr>
       </w:pPr>
-      <w:bookmarkStart w:id="0" w:name="_GoBack"/>
-      <w:bookmarkEnd w:id="0"/>
     </w:p>
     <w:p>
       <w:pPr>
@@ -1894,6 +1892,453 @@
           <w:bCs/>
         </w:rPr>
       </w:pPr>
+      <w:r>
+        <w:rPr>
+          <w:rFonts w:ascii="Times New Roman" w:hAnsi="Times New Roman" w:cs="Times New Roman"/>
+          <w:bCs/>
+        </w:rPr>
+        <w:t>Store and update Supplier details in DB</w:t>
+      </w:r>
+    </w:p>
+    <w:p>
+      <w:pPr>
+        <w:pStyle w:val="ListParagraph"/>
+        <w:ind w:left="780"/>
+        <w:rPr>
+          <w:rFonts w:ascii="Times New Roman" w:hAnsi="Times New Roman" w:cs="Times New Roman"/>
+          <w:bCs/>
+        </w:rPr>
+      </w:pPr>
+    </w:p>
+    <w:p>
+      <w:pPr>
+        <w:pStyle w:val="ListParagraph"/>
+        <w:ind w:left="780"/>
+        <w:rPr>
+          <w:rFonts w:ascii="Times New Roman" w:hAnsi="Times New Roman" w:cs="Times New Roman"/>
+          <w:bCs/>
+        </w:rPr>
+      </w:pPr>
+      <w:r>
+        <w:rPr>
+          <w:rFonts w:ascii="Times New Roman" w:hAnsi="Times New Roman" w:cs="Times New Roman"/>
+          <w:bCs/>
+        </w:rPr>
+        <w:t xml:space="preserve">Store and update Product details in DB </w:t>
+      </w:r>
+    </w:p>
+    <w:p>
+      <w:pPr>
+        <w:pStyle w:val="ListParagraph"/>
+        <w:ind w:left="780"/>
+        <w:rPr>
+          <w:rFonts w:ascii="Times New Roman" w:hAnsi="Times New Roman" w:cs="Times New Roman"/>
+          <w:bCs/>
+        </w:rPr>
+      </w:pPr>
+    </w:p>
+    <w:p>
+      <w:pPr>
+        <w:pStyle w:val="ListParagraph"/>
+        <w:ind w:left="780"/>
+        <w:rPr>
+          <w:rFonts w:ascii="Times New Roman" w:hAnsi="Times New Roman" w:cs="Times New Roman"/>
+          <w:bCs/>
+        </w:rPr>
+      </w:pPr>
+      <w:r>
+        <w:rPr>
+          <w:rFonts w:ascii="Times New Roman" w:hAnsi="Times New Roman" w:cs="Times New Roman"/>
+          <w:bCs/>
+        </w:rPr>
+        <w:t>Store and update Customer details in DB</w:t>
+      </w:r>
+    </w:p>
+    <w:p>
+      <w:pPr>
+        <w:pStyle w:val="ListParagraph"/>
+        <w:ind w:left="780"/>
+        <w:rPr>
+          <w:rFonts w:ascii="Times New Roman" w:hAnsi="Times New Roman" w:cs="Times New Roman"/>
+          <w:bCs/>
+        </w:rPr>
+      </w:pPr>
+    </w:p>
+    <w:p>
+      <w:pPr>
+        <w:pStyle w:val="ListParagraph"/>
+        <w:ind w:left="780"/>
+        <w:rPr>
+          <w:rFonts w:ascii="Times New Roman" w:hAnsi="Times New Roman" w:cs="Times New Roman"/>
+          <w:bCs/>
+        </w:rPr>
+      </w:pPr>
+      <w:r>
+        <w:rPr>
+          <w:rFonts w:ascii="Times New Roman" w:hAnsi="Times New Roman" w:cs="Times New Roman"/>
+          <w:bCs/>
+        </w:rPr>
+        <w:t xml:space="preserve">Store and update Inward and Outward Registers in DB </w:t>
+      </w:r>
+    </w:p>
+    <w:p>
+      <w:pPr>
+        <w:pStyle w:val="ListParagraph"/>
+        <w:ind w:left="780"/>
+        <w:rPr>
+          <w:rFonts w:ascii="Times New Roman" w:hAnsi="Times New Roman" w:cs="Times New Roman"/>
+          <w:bCs/>
+        </w:rPr>
+      </w:pPr>
+    </w:p>
+    <w:p>
+      <w:pPr>
+        <w:pStyle w:val="ListParagraph"/>
+        <w:ind w:left="780"/>
+        <w:rPr>
+          <w:rFonts w:ascii="Times New Roman" w:hAnsi="Times New Roman" w:cs="Times New Roman"/>
+          <w:bCs/>
+        </w:rPr>
+      </w:pPr>
+      <w:r>
+        <w:rPr>
+          <w:rFonts w:ascii="Times New Roman" w:hAnsi="Times New Roman" w:cs="Times New Roman"/>
+          <w:bCs/>
+        </w:rPr>
+        <w:t>Create API for customer purchasing product</w:t>
+      </w:r>
+    </w:p>
+    <w:p>
+      <w:pPr>
+        <w:pStyle w:val="ListParagraph"/>
+        <w:ind w:left="780"/>
+        <w:rPr>
+          <w:rFonts w:ascii="Times New Roman" w:hAnsi="Times New Roman" w:cs="Times New Roman"/>
+          <w:bCs/>
+        </w:rPr>
+      </w:pPr>
+    </w:p>
+    <w:p>
+      <w:pPr>
+        <w:pStyle w:val="ListParagraph"/>
+        <w:ind w:left="780"/>
+        <w:rPr>
+          <w:rFonts w:ascii="Times New Roman" w:hAnsi="Times New Roman" w:cs="Times New Roman"/>
+          <w:bCs/>
+        </w:rPr>
+      </w:pPr>
+      <w:r>
+        <w:rPr>
+          <w:rFonts w:ascii="Times New Roman" w:hAnsi="Times New Roman" w:cs="Times New Roman"/>
+          <w:bCs/>
+        </w:rPr>
+        <w:t>Create API for adding employee, product, customer, supplier records in DB</w:t>
+      </w:r>
+    </w:p>
+    <w:p>
+      <w:pPr>
+        <w:pStyle w:val="ListParagraph"/>
+        <w:ind w:left="780"/>
+        <w:rPr>
+          <w:rFonts w:ascii="Times New Roman" w:hAnsi="Times New Roman" w:cs="Times New Roman"/>
+          <w:bCs/>
+        </w:rPr>
+      </w:pPr>
+    </w:p>
+    <w:p>
+      <w:pPr>
+        <w:pStyle w:val="ListParagraph"/>
+        <w:ind w:left="780"/>
+        <w:rPr>
+          <w:rFonts w:ascii="Times New Roman" w:hAnsi="Times New Roman" w:cs="Times New Roman"/>
+          <w:bCs/>
+        </w:rPr>
+      </w:pPr>
+      <w:r>
+        <w:rPr>
+          <w:rFonts w:ascii="Times New Roman" w:hAnsi="Times New Roman" w:cs="Times New Roman"/>
+          <w:bCs/>
+        </w:rPr>
+        <w:t xml:space="preserve">Create API for adding entry in </w:t>
+      </w:r>
+      <w:proofErr w:type="spellStart"/>
+      <w:r>
+        <w:rPr>
+          <w:rFonts w:ascii="Times New Roman" w:hAnsi="Times New Roman" w:cs="Times New Roman"/>
+          <w:bCs/>
+        </w:rPr>
+        <w:t>InwardRegister</w:t>
+      </w:r>
+      <w:proofErr w:type="spellEnd"/>
+      <w:r>
+        <w:rPr>
+          <w:rFonts w:ascii="Times New Roman" w:hAnsi="Times New Roman" w:cs="Times New Roman"/>
+          <w:bCs/>
+        </w:rPr>
+        <w:t xml:space="preserve"> during product arrival at </w:t>
+      </w:r>
+      <w:proofErr w:type="spellStart"/>
+      <w:r>
+        <w:rPr>
+          <w:rFonts w:ascii="Times New Roman" w:hAnsi="Times New Roman" w:cs="Times New Roman"/>
+          <w:bCs/>
+        </w:rPr>
+        <w:t>godown</w:t>
+      </w:r>
+      <w:proofErr w:type="spellEnd"/>
+    </w:p>
+    <w:p>
+      <w:pPr>
+        <w:pStyle w:val="ListParagraph"/>
+        <w:ind w:left="780"/>
+        <w:rPr>
+          <w:rFonts w:ascii="Times New Roman" w:hAnsi="Times New Roman" w:cs="Times New Roman"/>
+          <w:bCs/>
+        </w:rPr>
+      </w:pPr>
+    </w:p>
+    <w:p>
+      <w:pPr>
+        <w:pStyle w:val="ListParagraph"/>
+        <w:ind w:left="780"/>
+        <w:rPr>
+          <w:rFonts w:ascii="Times New Roman" w:hAnsi="Times New Roman" w:cs="Times New Roman"/>
+          <w:bCs/>
+        </w:rPr>
+      </w:pPr>
+      <w:r>
+        <w:rPr>
+          <w:rFonts w:ascii="Times New Roman" w:hAnsi="Times New Roman" w:cs="Times New Roman"/>
+          <w:bCs/>
+        </w:rPr>
+        <w:t xml:space="preserve">Create API for adding entry in </w:t>
+      </w:r>
+      <w:proofErr w:type="spellStart"/>
+      <w:r>
+        <w:rPr>
+          <w:rFonts w:ascii="Times New Roman" w:hAnsi="Times New Roman" w:cs="Times New Roman"/>
+          <w:bCs/>
+        </w:rPr>
+        <w:t>OutwardRegister</w:t>
+      </w:r>
+      <w:proofErr w:type="spellEnd"/>
+      <w:r>
+        <w:rPr>
+          <w:rFonts w:ascii="Times New Roman" w:hAnsi="Times New Roman" w:cs="Times New Roman"/>
+          <w:bCs/>
+        </w:rPr>
+        <w:t xml:space="preserve"> during product dispatch to customer. </w:t>
+      </w:r>
+    </w:p>
+    <w:p>
+      <w:pPr>
+        <w:pStyle w:val="ListParagraph"/>
+        <w:ind w:left="780"/>
+        <w:rPr>
+          <w:rFonts w:ascii="Times New Roman" w:hAnsi="Times New Roman" w:cs="Times New Roman"/>
+          <w:bCs/>
+        </w:rPr>
+      </w:pPr>
+      <w:r>
+        <w:rPr>
+          <w:rFonts w:ascii="Times New Roman" w:hAnsi="Times New Roman" w:cs="Times New Roman"/>
+          <w:bCs/>
+        </w:rPr>
+        <w:lastRenderedPageBreak/>
+        <w:t>Create API to process purchase and refund of customer product online</w:t>
+      </w:r>
+    </w:p>
+    <w:p>
+      <w:pPr>
+        <w:pStyle w:val="ListParagraph"/>
+        <w:ind w:left="780"/>
+        <w:rPr>
+          <w:rFonts w:ascii="Times New Roman" w:hAnsi="Times New Roman" w:cs="Times New Roman"/>
+          <w:bCs/>
+        </w:rPr>
+      </w:pPr>
+    </w:p>
+    <w:p>
+      <w:pPr>
+        <w:pStyle w:val="ListParagraph"/>
+        <w:ind w:left="780"/>
+        <w:rPr>
+          <w:rFonts w:ascii="Times New Roman" w:hAnsi="Times New Roman" w:cs="Times New Roman"/>
+          <w:bCs/>
+        </w:rPr>
+      </w:pPr>
+      <w:r>
+        <w:rPr>
+          <w:rFonts w:ascii="Times New Roman" w:hAnsi="Times New Roman" w:cs="Times New Roman"/>
+          <w:bCs/>
+        </w:rPr>
+        <w:t xml:space="preserve">Create API for adding new Employees and Managers of </w:t>
+      </w:r>
+      <w:proofErr w:type="spellStart"/>
+      <w:r>
+        <w:rPr>
+          <w:rFonts w:ascii="Times New Roman" w:hAnsi="Times New Roman" w:cs="Times New Roman"/>
+          <w:bCs/>
+        </w:rPr>
+        <w:t>Godowns</w:t>
+      </w:r>
+      <w:proofErr w:type="spellEnd"/>
+      <w:r>
+        <w:rPr>
+          <w:rFonts w:ascii="Times New Roman" w:hAnsi="Times New Roman" w:cs="Times New Roman"/>
+          <w:bCs/>
+        </w:rPr>
+        <w:t xml:space="preserve"> </w:t>
+      </w:r>
+    </w:p>
+    <w:p>
+      <w:pPr>
+        <w:pStyle w:val="ListParagraph"/>
+        <w:ind w:left="780"/>
+        <w:rPr>
+          <w:rFonts w:ascii="Times New Roman" w:hAnsi="Times New Roman" w:cs="Times New Roman"/>
+          <w:bCs/>
+        </w:rPr>
+      </w:pPr>
+    </w:p>
+    <w:p>
+      <w:pPr>
+        <w:pStyle w:val="ListParagraph"/>
+        <w:ind w:left="780"/>
+        <w:rPr>
+          <w:rFonts w:ascii="Times New Roman" w:hAnsi="Times New Roman" w:cs="Times New Roman"/>
+          <w:bCs/>
+        </w:rPr>
+      </w:pPr>
+      <w:r>
+        <w:rPr>
+          <w:rFonts w:ascii="Times New Roman" w:hAnsi="Times New Roman" w:cs="Times New Roman"/>
+          <w:bCs/>
+        </w:rPr>
+        <w:t xml:space="preserve">Create API for employee and manager login for performing ops </w:t>
+      </w:r>
+    </w:p>
+    <w:p>
+      <w:pPr>
+        <w:pStyle w:val="ListParagraph"/>
+        <w:ind w:left="780"/>
+        <w:rPr>
+          <w:rFonts w:ascii="Times New Roman" w:hAnsi="Times New Roman" w:cs="Times New Roman"/>
+          <w:bCs/>
+        </w:rPr>
+      </w:pPr>
+    </w:p>
+    <w:p>
+      <w:pPr>
+        <w:pStyle w:val="ListParagraph"/>
+        <w:ind w:left="780"/>
+        <w:rPr>
+          <w:rFonts w:ascii="Times New Roman" w:hAnsi="Times New Roman" w:cs="Times New Roman"/>
+          <w:bCs/>
+        </w:rPr>
+      </w:pPr>
+      <w:r>
+        <w:rPr>
+          <w:rFonts w:ascii="Times New Roman" w:hAnsi="Times New Roman" w:cs="Times New Roman"/>
+          <w:bCs/>
+        </w:rPr>
+        <w:t xml:space="preserve">Implement proper security in the application. </w:t>
+      </w:r>
+    </w:p>
+    <w:p>
+      <w:pPr>
+        <w:pStyle w:val="ListParagraph"/>
+        <w:ind w:left="780"/>
+        <w:rPr>
+          <w:rFonts w:ascii="Times New Roman" w:hAnsi="Times New Roman" w:cs="Times New Roman"/>
+          <w:bCs/>
+        </w:rPr>
+      </w:pPr>
+    </w:p>
+    <w:p>
+      <w:pPr>
+        <w:pStyle w:val="ListParagraph"/>
+        <w:pBdr>
+          <w:bottom w:val="single" w:sz="6" w:space="1" w:color="auto"/>
+        </w:pBdr>
+        <w:ind w:left="780"/>
+        <w:rPr>
+          <w:rFonts w:ascii="Times New Roman" w:hAnsi="Times New Roman" w:cs="Times New Roman"/>
+          <w:bCs/>
+        </w:rPr>
+      </w:pPr>
+      <w:r>
+        <w:rPr>
+          <w:rFonts w:ascii="Times New Roman" w:hAnsi="Times New Roman" w:cs="Times New Roman"/>
+          <w:bCs/>
+        </w:rPr>
+        <w:t>Reporting APIs’</w:t>
+      </w:r>
+    </w:p>
+    <w:p>
+      <w:pPr>
+        <w:pStyle w:val="ListParagraph"/>
+        <w:ind w:left="780"/>
+        <w:rPr>
+          <w:rFonts w:ascii="Times New Roman" w:hAnsi="Times New Roman" w:cs="Times New Roman"/>
+          <w:bCs/>
+        </w:rPr>
+      </w:pPr>
+    </w:p>
+    <w:p>
+      <w:pPr>
+        <w:pStyle w:val="ListParagraph"/>
+        <w:ind w:left="780"/>
+        <w:rPr>
+          <w:rFonts w:ascii="Times New Roman" w:hAnsi="Times New Roman" w:cs="Times New Roman"/>
+          <w:bCs/>
+        </w:rPr>
+      </w:pPr>
+      <w:r>
+        <w:rPr>
+          <w:rFonts w:ascii="Times New Roman" w:hAnsi="Times New Roman" w:cs="Times New Roman"/>
+          <w:bCs/>
+        </w:rPr>
+        <w:t xml:space="preserve">Note: All entities must have CRUD </w:t>
+      </w:r>
+      <w:proofErr w:type="spellStart"/>
+      <w:r>
+        <w:rPr>
+          <w:rFonts w:ascii="Times New Roman" w:hAnsi="Times New Roman" w:cs="Times New Roman"/>
+          <w:bCs/>
+        </w:rPr>
+        <w:t>apis’</w:t>
+      </w:r>
+      <w:proofErr w:type="spellEnd"/>
+      <w:r>
+        <w:rPr>
+          <w:rFonts w:ascii="Times New Roman" w:hAnsi="Times New Roman" w:cs="Times New Roman"/>
+          <w:bCs/>
+        </w:rPr>
+        <w:t xml:space="preserve"> in their controller. </w:t>
+      </w:r>
+    </w:p>
+    <w:p>
+      <w:pPr>
+        <w:pStyle w:val="ListParagraph"/>
+        <w:ind w:left="780"/>
+        <w:rPr>
+          <w:rFonts w:ascii="Times New Roman" w:hAnsi="Times New Roman" w:cs="Times New Roman"/>
+          <w:bCs/>
+        </w:rPr>
+      </w:pPr>
+    </w:p>
+    <w:p>
+      <w:pPr>
+        <w:pStyle w:val="ListParagraph"/>
+        <w:ind w:left="780"/>
+        <w:rPr>
+          <w:rFonts w:ascii="Times New Roman" w:hAnsi="Times New Roman" w:cs="Times New Roman"/>
+          <w:bCs/>
+        </w:rPr>
+      </w:pPr>
+      <w:bookmarkStart w:id="0" w:name="_GoBack"/>
+      <w:bookmarkEnd w:id="0"/>
     </w:p>
     <w:p>
       <w:pPr>
@@ -2043,7 +2488,6 @@
           <w:sz w:val="28"/>
           <w:szCs w:val="28"/>
         </w:rPr>
-        <w:lastRenderedPageBreak/>
         <w:t>4.</w:t>
       </w:r>
       <w:r>
@@ -2205,6 +2649,7 @@
           <w:szCs w:val="28"/>
           <w:lang w:eastAsia="en-IN"/>
         </w:rPr>
+        <w:lastRenderedPageBreak/>
         <w:drawing>
           <wp:inline distT="0" distB="0" distL="0" distR="0" wp14:anchorId="12392950" wp14:editId="35F29EE8">
             <wp:extent cx="5505450" cy="2419350"/>

</xml_diff>

<commit_message>
report apis added for you todo
</commit_message>
<xml_diff>
--- a/Capstone_Smart Inventory Management System.docx
+++ b/Capstone_Smart Inventory Management System.docx
@@ -2287,11 +2287,1146 @@
     </w:p>
     <w:p>
       <w:pPr>
+        <w:autoSpaceDE w:val="0"/>
+        <w:autoSpaceDN w:val="0"/>
+        <w:adjustRightInd w:val="0"/>
+        <w:spacing w:after="0" w:line="240" w:lineRule="auto"/>
+        <w:rPr>
+          <w:rFonts w:ascii="Consolas" w:hAnsi="Consolas" w:cs="Consolas"/>
+          <w:sz w:val="24"/>
+          <w:szCs w:val="24"/>
+        </w:rPr>
+      </w:pPr>
+      <w:r>
+        <w:rPr>
+          <w:rFonts w:ascii="Consolas" w:hAnsi="Consolas" w:cs="Consolas"/>
+          <w:color w:val="3F7F5F"/>
+          <w:sz w:val="24"/>
+          <w:szCs w:val="24"/>
+        </w:rPr>
+        <w:t xml:space="preserve">/* </w:t>
+      </w:r>
+    </w:p>
+    <w:p>
+      <w:pPr>
+        <w:autoSpaceDE w:val="0"/>
+        <w:autoSpaceDN w:val="0"/>
+        <w:adjustRightInd w:val="0"/>
+        <w:spacing w:after="0" w:line="240" w:lineRule="auto"/>
+        <w:rPr>
+          <w:rFonts w:ascii="Consolas" w:hAnsi="Consolas" w:cs="Consolas"/>
+          <w:sz w:val="24"/>
+          <w:szCs w:val="24"/>
+        </w:rPr>
+      </w:pPr>
+      <w:r>
+        <w:rPr>
+          <w:rFonts w:ascii="Consolas" w:hAnsi="Consolas" w:cs="Consolas"/>
+          <w:color w:val="3F7F5F"/>
+          <w:sz w:val="24"/>
+          <w:szCs w:val="24"/>
+        </w:rPr>
+        <w:t xml:space="preserve"> * REPORT API 1: </w:t>
+      </w:r>
+    </w:p>
+    <w:p>
+      <w:pPr>
+        <w:autoSpaceDE w:val="0"/>
+        <w:autoSpaceDN w:val="0"/>
+        <w:adjustRightInd w:val="0"/>
+        <w:spacing w:after="0" w:line="240" w:lineRule="auto"/>
+        <w:rPr>
+          <w:rFonts w:ascii="Consolas" w:hAnsi="Consolas" w:cs="Consolas"/>
+          <w:sz w:val="24"/>
+          <w:szCs w:val="24"/>
+        </w:rPr>
+      </w:pPr>
+      <w:r>
+        <w:rPr>
+          <w:rFonts w:ascii="Consolas" w:hAnsi="Consolas" w:cs="Consolas"/>
+          <w:color w:val="3F7F5F"/>
+          <w:sz w:val="24"/>
+          <w:szCs w:val="24"/>
+        </w:rPr>
+        <w:t xml:space="preserve"> * Given the supplier ID, give following details of products supplied by the supplier.</w:t>
+      </w:r>
+    </w:p>
+    <w:p>
+      <w:pPr>
+        <w:autoSpaceDE w:val="0"/>
+        <w:autoSpaceDN w:val="0"/>
+        <w:adjustRightInd w:val="0"/>
+        <w:spacing w:after="0" w:line="240" w:lineRule="auto"/>
+        <w:rPr>
+          <w:rFonts w:ascii="Consolas" w:hAnsi="Consolas" w:cs="Consolas"/>
+          <w:sz w:val="24"/>
+          <w:szCs w:val="24"/>
+        </w:rPr>
+      </w:pPr>
+      <w:r>
+        <w:rPr>
+          <w:rFonts w:ascii="Consolas" w:hAnsi="Consolas" w:cs="Consolas"/>
+          <w:color w:val="3F7F5F"/>
+          <w:sz w:val="24"/>
+          <w:szCs w:val="24"/>
+        </w:rPr>
+        <w:t xml:space="preserve"> * # </w:t>
+      </w:r>
+      <w:proofErr w:type="spellStart"/>
+      <w:r>
+        <w:rPr>
+          <w:rFonts w:ascii="Consolas" w:hAnsi="Consolas" w:cs="Consolas"/>
+          <w:color w:val="3F7F5F"/>
+          <w:sz w:val="24"/>
+          <w:szCs w:val="24"/>
+        </w:rPr>
+        <w:t>productTitle</w:t>
+      </w:r>
+      <w:proofErr w:type="spellEnd"/>
+      <w:r>
+        <w:rPr>
+          <w:rFonts w:ascii="Consolas" w:hAnsi="Consolas" w:cs="Consolas"/>
+          <w:color w:val="3F7F5F"/>
+          <w:sz w:val="24"/>
+          <w:szCs w:val="24"/>
+        </w:rPr>
+        <w:t xml:space="preserve">, </w:t>
+      </w:r>
+      <w:proofErr w:type="spellStart"/>
+      <w:r>
+        <w:rPr>
+          <w:rFonts w:ascii="Consolas" w:hAnsi="Consolas" w:cs="Consolas"/>
+          <w:color w:val="3F7F5F"/>
+          <w:sz w:val="24"/>
+          <w:szCs w:val="24"/>
+        </w:rPr>
+        <w:t>productQuantity</w:t>
+      </w:r>
+      <w:proofErr w:type="spellEnd"/>
+      <w:r>
+        <w:rPr>
+          <w:rFonts w:ascii="Consolas" w:hAnsi="Consolas" w:cs="Consolas"/>
+          <w:color w:val="3F7F5F"/>
+          <w:sz w:val="24"/>
+          <w:szCs w:val="24"/>
+        </w:rPr>
+        <w:t xml:space="preserve">, </w:t>
+      </w:r>
+      <w:proofErr w:type="spellStart"/>
+      <w:r>
+        <w:rPr>
+          <w:rFonts w:ascii="Consolas" w:hAnsi="Consolas" w:cs="Consolas"/>
+          <w:color w:val="3F7F5F"/>
+          <w:sz w:val="24"/>
+          <w:szCs w:val="24"/>
+        </w:rPr>
+        <w:t>productPrice</w:t>
+      </w:r>
+      <w:proofErr w:type="spellEnd"/>
+      <w:r>
+        <w:rPr>
+          <w:rFonts w:ascii="Consolas" w:hAnsi="Consolas" w:cs="Consolas"/>
+          <w:color w:val="3F7F5F"/>
+          <w:sz w:val="24"/>
+          <w:szCs w:val="24"/>
+        </w:rPr>
+        <w:t xml:space="preserve">, </w:t>
+      </w:r>
+      <w:proofErr w:type="spellStart"/>
+      <w:r>
+        <w:rPr>
+          <w:rFonts w:ascii="Consolas" w:hAnsi="Consolas" w:cs="Consolas"/>
+          <w:color w:val="3F7F5F"/>
+          <w:sz w:val="24"/>
+          <w:szCs w:val="24"/>
+        </w:rPr>
+        <w:t>supplierName</w:t>
+      </w:r>
+      <w:proofErr w:type="spellEnd"/>
+      <w:r>
+        <w:rPr>
+          <w:rFonts w:ascii="Consolas" w:hAnsi="Consolas" w:cs="Consolas"/>
+          <w:color w:val="3F7F5F"/>
+          <w:sz w:val="24"/>
+          <w:szCs w:val="24"/>
+        </w:rPr>
+        <w:t xml:space="preserve">, </w:t>
+      </w:r>
+      <w:proofErr w:type="spellStart"/>
+      <w:r>
+        <w:rPr>
+          <w:rFonts w:ascii="Consolas" w:hAnsi="Consolas" w:cs="Consolas"/>
+          <w:color w:val="3F7F5F"/>
+          <w:sz w:val="24"/>
+          <w:szCs w:val="24"/>
+        </w:rPr>
+        <w:t>supplierCity</w:t>
+      </w:r>
+      <w:proofErr w:type="spellEnd"/>
+      <w:r>
+        <w:rPr>
+          <w:rFonts w:ascii="Consolas" w:hAnsi="Consolas" w:cs="Consolas"/>
+          <w:color w:val="3F7F5F"/>
+          <w:sz w:val="24"/>
+          <w:szCs w:val="24"/>
+        </w:rPr>
+        <w:t xml:space="preserve">  </w:t>
+      </w:r>
+    </w:p>
+    <w:p>
+      <w:pPr>
+        <w:autoSpaceDE w:val="0"/>
+        <w:autoSpaceDN w:val="0"/>
+        <w:adjustRightInd w:val="0"/>
+        <w:spacing w:after="0" w:line="240" w:lineRule="auto"/>
+        <w:rPr>
+          <w:rFonts w:ascii="Consolas" w:hAnsi="Consolas" w:cs="Consolas"/>
+          <w:sz w:val="24"/>
+          <w:szCs w:val="24"/>
+        </w:rPr>
+      </w:pPr>
+      <w:r>
+        <w:rPr>
+          <w:rFonts w:ascii="Consolas" w:hAnsi="Consolas" w:cs="Consolas"/>
+          <w:color w:val="3F7F5F"/>
+          <w:sz w:val="24"/>
+          <w:szCs w:val="24"/>
+        </w:rPr>
+        <w:t xml:space="preserve"> */</w:t>
+      </w:r>
+    </w:p>
+    <w:p>
+      <w:pPr>
+        <w:autoSpaceDE w:val="0"/>
+        <w:autoSpaceDN w:val="0"/>
+        <w:adjustRightInd w:val="0"/>
+        <w:spacing w:after="0" w:line="240" w:lineRule="auto"/>
+        <w:rPr>
+          <w:rFonts w:ascii="Consolas" w:hAnsi="Consolas" w:cs="Consolas"/>
+          <w:sz w:val="24"/>
+          <w:szCs w:val="24"/>
+        </w:rPr>
+      </w:pPr>
+    </w:p>
+    <w:p>
+      <w:pPr>
+        <w:autoSpaceDE w:val="0"/>
+        <w:autoSpaceDN w:val="0"/>
+        <w:adjustRightInd w:val="0"/>
+        <w:spacing w:after="0" w:line="240" w:lineRule="auto"/>
+        <w:rPr>
+          <w:rFonts w:ascii="Consolas" w:hAnsi="Consolas" w:cs="Consolas"/>
+          <w:sz w:val="24"/>
+          <w:szCs w:val="24"/>
+        </w:rPr>
+      </w:pPr>
+      <w:r>
+        <w:rPr>
+          <w:rFonts w:ascii="Consolas" w:hAnsi="Consolas" w:cs="Consolas"/>
+          <w:color w:val="3F7F5F"/>
+          <w:sz w:val="24"/>
+          <w:szCs w:val="24"/>
+        </w:rPr>
+        <w:t xml:space="preserve">/* </w:t>
+      </w:r>
+    </w:p>
+    <w:p>
+      <w:pPr>
+        <w:autoSpaceDE w:val="0"/>
+        <w:autoSpaceDN w:val="0"/>
+        <w:adjustRightInd w:val="0"/>
+        <w:spacing w:after="0" w:line="240" w:lineRule="auto"/>
+        <w:rPr>
+          <w:rFonts w:ascii="Consolas" w:hAnsi="Consolas" w:cs="Consolas"/>
+          <w:sz w:val="24"/>
+          <w:szCs w:val="24"/>
+        </w:rPr>
+      </w:pPr>
+      <w:r>
+        <w:rPr>
+          <w:rFonts w:ascii="Consolas" w:hAnsi="Consolas" w:cs="Consolas"/>
+          <w:color w:val="3F7F5F"/>
+          <w:sz w:val="24"/>
+          <w:szCs w:val="24"/>
+        </w:rPr>
+        <w:t xml:space="preserve"> * REPORT API 2: </w:t>
+      </w:r>
+    </w:p>
+    <w:p>
+      <w:pPr>
+        <w:autoSpaceDE w:val="0"/>
+        <w:autoSpaceDN w:val="0"/>
+        <w:adjustRightInd w:val="0"/>
+        <w:spacing w:after="0" w:line="240" w:lineRule="auto"/>
+        <w:rPr>
+          <w:rFonts w:ascii="Consolas" w:hAnsi="Consolas" w:cs="Consolas"/>
+          <w:sz w:val="24"/>
+          <w:szCs w:val="24"/>
+        </w:rPr>
+      </w:pPr>
+      <w:r>
+        <w:rPr>
+          <w:rFonts w:ascii="Consolas" w:hAnsi="Consolas" w:cs="Consolas"/>
+          <w:color w:val="3F7F5F"/>
+          <w:sz w:val="24"/>
+          <w:szCs w:val="24"/>
+        </w:rPr>
+        <w:t xml:space="preserve"> * Given the </w:t>
+      </w:r>
+      <w:proofErr w:type="spellStart"/>
+      <w:r>
+        <w:rPr>
+          <w:rFonts w:ascii="Consolas" w:hAnsi="Consolas" w:cs="Consolas"/>
+          <w:color w:val="3F7F5F"/>
+          <w:sz w:val="24"/>
+          <w:szCs w:val="24"/>
+        </w:rPr>
+        <w:t>customerId</w:t>
+      </w:r>
+      <w:proofErr w:type="spellEnd"/>
+      <w:r>
+        <w:rPr>
+          <w:rFonts w:ascii="Consolas" w:hAnsi="Consolas" w:cs="Consolas"/>
+          <w:color w:val="3F7F5F"/>
+          <w:sz w:val="24"/>
+          <w:szCs w:val="24"/>
+        </w:rPr>
+        <w:t>, give following details of products purchased by the customer.</w:t>
+      </w:r>
+    </w:p>
+    <w:p>
+      <w:pPr>
+        <w:autoSpaceDE w:val="0"/>
+        <w:autoSpaceDN w:val="0"/>
+        <w:adjustRightInd w:val="0"/>
+        <w:spacing w:after="0" w:line="240" w:lineRule="auto"/>
+        <w:rPr>
+          <w:rFonts w:ascii="Consolas" w:hAnsi="Consolas" w:cs="Consolas"/>
+          <w:sz w:val="24"/>
+          <w:szCs w:val="24"/>
+        </w:rPr>
+      </w:pPr>
+      <w:r>
+        <w:rPr>
+          <w:rFonts w:ascii="Consolas" w:hAnsi="Consolas" w:cs="Consolas"/>
+          <w:color w:val="3F7F5F"/>
+          <w:sz w:val="24"/>
+          <w:szCs w:val="24"/>
+        </w:rPr>
+        <w:t xml:space="preserve"> * [{"customerName",2}, {"customerName",3}]</w:t>
+      </w:r>
+    </w:p>
+    <w:p>
+      <w:pPr>
+        <w:autoSpaceDE w:val="0"/>
+        <w:autoSpaceDN w:val="0"/>
+        <w:adjustRightInd w:val="0"/>
+        <w:spacing w:after="0" w:line="240" w:lineRule="auto"/>
+        <w:rPr>
+          <w:rFonts w:ascii="Consolas" w:hAnsi="Consolas" w:cs="Consolas"/>
+          <w:sz w:val="24"/>
+          <w:szCs w:val="24"/>
+        </w:rPr>
+      </w:pPr>
+      <w:r>
+        <w:rPr>
+          <w:rFonts w:ascii="Consolas" w:hAnsi="Consolas" w:cs="Consolas"/>
+          <w:color w:val="3F7F5F"/>
+          <w:sz w:val="24"/>
+          <w:szCs w:val="24"/>
+        </w:rPr>
+        <w:t xml:space="preserve"> * Hint: use HashMap&lt;</w:t>
+      </w:r>
+      <w:proofErr w:type="spellStart"/>
+      <w:proofErr w:type="gramStart"/>
+      <w:r>
+        <w:rPr>
+          <w:rFonts w:ascii="Consolas" w:hAnsi="Consolas" w:cs="Consolas"/>
+          <w:color w:val="3F7F5F"/>
+          <w:sz w:val="24"/>
+          <w:szCs w:val="24"/>
+        </w:rPr>
+        <w:t>Key,value</w:t>
+      </w:r>
+      <w:proofErr w:type="spellEnd"/>
+      <w:proofErr w:type="gramEnd"/>
+      <w:r>
+        <w:rPr>
+          <w:rFonts w:ascii="Consolas" w:hAnsi="Consolas" w:cs="Consolas"/>
+          <w:color w:val="3F7F5F"/>
+          <w:sz w:val="24"/>
+          <w:szCs w:val="24"/>
+        </w:rPr>
+        <w:t xml:space="preserve">&gt;  Key: customer Name, value if number of products purchased. </w:t>
+      </w:r>
+    </w:p>
+    <w:p>
+      <w:pPr>
+        <w:autoSpaceDE w:val="0"/>
+        <w:autoSpaceDN w:val="0"/>
+        <w:adjustRightInd w:val="0"/>
+        <w:spacing w:after="0" w:line="240" w:lineRule="auto"/>
+        <w:rPr>
+          <w:rFonts w:ascii="Consolas" w:hAnsi="Consolas" w:cs="Consolas"/>
+          <w:sz w:val="24"/>
+          <w:szCs w:val="24"/>
+        </w:rPr>
+      </w:pPr>
+      <w:r>
+        <w:rPr>
+          <w:rFonts w:ascii="Consolas" w:hAnsi="Consolas" w:cs="Consolas"/>
+          <w:color w:val="3F7F5F"/>
+          <w:sz w:val="24"/>
+          <w:szCs w:val="24"/>
+        </w:rPr>
+        <w:t xml:space="preserve"> * Steps: </w:t>
+      </w:r>
+    </w:p>
+    <w:p>
+      <w:pPr>
+        <w:autoSpaceDE w:val="0"/>
+        <w:autoSpaceDN w:val="0"/>
+        <w:adjustRightInd w:val="0"/>
+        <w:spacing w:after="0" w:line="240" w:lineRule="auto"/>
+        <w:rPr>
+          <w:rFonts w:ascii="Consolas" w:hAnsi="Consolas" w:cs="Consolas"/>
+          <w:sz w:val="24"/>
+          <w:szCs w:val="24"/>
+        </w:rPr>
+      </w:pPr>
+      <w:r>
+        <w:rPr>
+          <w:rFonts w:ascii="Consolas" w:hAnsi="Consolas" w:cs="Consolas"/>
+          <w:color w:val="3F7F5F"/>
+          <w:sz w:val="24"/>
+          <w:szCs w:val="24"/>
+        </w:rPr>
+        <w:t xml:space="preserve"> * </w:t>
+      </w:r>
+      <w:proofErr w:type="gramStart"/>
+      <w:r>
+        <w:rPr>
+          <w:rFonts w:ascii="Consolas" w:hAnsi="Consolas" w:cs="Consolas"/>
+          <w:color w:val="3F7F5F"/>
+          <w:sz w:val="24"/>
+          <w:szCs w:val="24"/>
+        </w:rPr>
+        <w:t>1.First</w:t>
+      </w:r>
+      <w:proofErr w:type="gramEnd"/>
+      <w:r>
+        <w:rPr>
+          <w:rFonts w:ascii="Consolas" w:hAnsi="Consolas" w:cs="Consolas"/>
+          <w:color w:val="3F7F5F"/>
+          <w:sz w:val="24"/>
+          <w:szCs w:val="24"/>
+        </w:rPr>
+        <w:t xml:space="preserve"> fetch all customers from the DB List&lt;Customer&gt; list </w:t>
+      </w:r>
+    </w:p>
+    <w:p>
+      <w:pPr>
+        <w:autoSpaceDE w:val="0"/>
+        <w:autoSpaceDN w:val="0"/>
+        <w:adjustRightInd w:val="0"/>
+        <w:spacing w:after="0" w:line="240" w:lineRule="auto"/>
+        <w:rPr>
+          <w:rFonts w:ascii="Consolas" w:hAnsi="Consolas" w:cs="Consolas"/>
+          <w:sz w:val="24"/>
+          <w:szCs w:val="24"/>
+        </w:rPr>
+      </w:pPr>
+      <w:r>
+        <w:rPr>
+          <w:rFonts w:ascii="Consolas" w:hAnsi="Consolas" w:cs="Consolas"/>
+          <w:color w:val="3F7F5F"/>
+          <w:sz w:val="24"/>
+          <w:szCs w:val="24"/>
+        </w:rPr>
+        <w:t xml:space="preserve"> * 2. Iterate over the list and fetch number of products bought by each </w:t>
+      </w:r>
+      <w:proofErr w:type="spellStart"/>
+      <w:r>
+        <w:rPr>
+          <w:rFonts w:ascii="Consolas" w:hAnsi="Consolas" w:cs="Consolas"/>
+          <w:color w:val="3F7F5F"/>
+          <w:sz w:val="24"/>
+          <w:szCs w:val="24"/>
+          <w:u w:val="single"/>
+        </w:rPr>
+        <w:t>cutomer</w:t>
+      </w:r>
+      <w:proofErr w:type="spellEnd"/>
+      <w:r>
+        <w:rPr>
+          <w:rFonts w:ascii="Consolas" w:hAnsi="Consolas" w:cs="Consolas"/>
+          <w:color w:val="3F7F5F"/>
+          <w:sz w:val="24"/>
+          <w:szCs w:val="24"/>
+        </w:rPr>
+        <w:t xml:space="preserve"> and save it </w:t>
+      </w:r>
+    </w:p>
+    <w:p>
+      <w:pPr>
+        <w:autoSpaceDE w:val="0"/>
+        <w:autoSpaceDN w:val="0"/>
+        <w:adjustRightInd w:val="0"/>
+        <w:spacing w:after="0" w:line="240" w:lineRule="auto"/>
+        <w:rPr>
+          <w:rFonts w:ascii="Consolas" w:hAnsi="Consolas" w:cs="Consolas"/>
+          <w:sz w:val="24"/>
+          <w:szCs w:val="24"/>
+        </w:rPr>
+      </w:pPr>
+      <w:r>
+        <w:rPr>
+          <w:rFonts w:ascii="Consolas" w:hAnsi="Consolas" w:cs="Consolas"/>
+          <w:color w:val="3F7F5F"/>
+          <w:sz w:val="24"/>
+          <w:szCs w:val="24"/>
+        </w:rPr>
+        <w:t xml:space="preserve"> * in HashMap with customer name as key and count as value. </w:t>
+      </w:r>
+    </w:p>
+    <w:p>
+      <w:pPr>
+        <w:autoSpaceDE w:val="0"/>
+        <w:autoSpaceDN w:val="0"/>
+        <w:adjustRightInd w:val="0"/>
+        <w:spacing w:after="0" w:line="240" w:lineRule="auto"/>
+        <w:rPr>
+          <w:rFonts w:ascii="Consolas" w:hAnsi="Consolas" w:cs="Consolas"/>
+          <w:sz w:val="24"/>
+          <w:szCs w:val="24"/>
+        </w:rPr>
+      </w:pPr>
+      <w:r>
+        <w:rPr>
+          <w:rFonts w:ascii="Consolas" w:hAnsi="Consolas" w:cs="Consolas"/>
+          <w:color w:val="3F7F5F"/>
+          <w:sz w:val="24"/>
+          <w:szCs w:val="24"/>
+        </w:rPr>
+        <w:t xml:space="preserve"> * 3. return the map   </w:t>
+      </w:r>
+    </w:p>
+    <w:p>
+      <w:pPr>
+        <w:autoSpaceDE w:val="0"/>
+        <w:autoSpaceDN w:val="0"/>
+        <w:adjustRightInd w:val="0"/>
+        <w:spacing w:after="0" w:line="240" w:lineRule="auto"/>
+        <w:rPr>
+          <w:rFonts w:ascii="Consolas" w:hAnsi="Consolas" w:cs="Consolas"/>
+          <w:sz w:val="24"/>
+          <w:szCs w:val="24"/>
+        </w:rPr>
+      </w:pPr>
+      <w:r>
+        <w:rPr>
+          <w:rFonts w:ascii="Consolas" w:hAnsi="Consolas" w:cs="Consolas"/>
+          <w:color w:val="3F7F5F"/>
+          <w:sz w:val="24"/>
+          <w:szCs w:val="24"/>
+        </w:rPr>
+        <w:t xml:space="preserve"> */</w:t>
+      </w:r>
+    </w:p>
+    <w:p>
+      <w:pPr>
+        <w:autoSpaceDE w:val="0"/>
+        <w:autoSpaceDN w:val="0"/>
+        <w:adjustRightInd w:val="0"/>
+        <w:spacing w:after="0" w:line="240" w:lineRule="auto"/>
+        <w:rPr>
+          <w:rFonts w:ascii="Consolas" w:hAnsi="Consolas" w:cs="Consolas"/>
+          <w:sz w:val="24"/>
+          <w:szCs w:val="24"/>
+        </w:rPr>
+      </w:pPr>
+    </w:p>
+    <w:p>
+      <w:pPr>
+        <w:autoSpaceDE w:val="0"/>
+        <w:autoSpaceDN w:val="0"/>
+        <w:adjustRightInd w:val="0"/>
+        <w:spacing w:after="0" w:line="240" w:lineRule="auto"/>
+        <w:rPr>
+          <w:rFonts w:ascii="Consolas" w:hAnsi="Consolas" w:cs="Consolas"/>
+          <w:sz w:val="24"/>
+          <w:szCs w:val="24"/>
+        </w:rPr>
+      </w:pPr>
+      <w:r>
+        <w:rPr>
+          <w:rFonts w:ascii="Consolas" w:hAnsi="Consolas" w:cs="Consolas"/>
+          <w:color w:val="3F7F5F"/>
+          <w:sz w:val="24"/>
+          <w:szCs w:val="24"/>
+        </w:rPr>
+        <w:t xml:space="preserve">/* </w:t>
+      </w:r>
+    </w:p>
+    <w:p>
+      <w:pPr>
+        <w:autoSpaceDE w:val="0"/>
+        <w:autoSpaceDN w:val="0"/>
+        <w:adjustRightInd w:val="0"/>
+        <w:spacing w:after="0" w:line="240" w:lineRule="auto"/>
+        <w:rPr>
+          <w:rFonts w:ascii="Consolas" w:hAnsi="Consolas" w:cs="Consolas"/>
+          <w:sz w:val="24"/>
+          <w:szCs w:val="24"/>
+        </w:rPr>
+      </w:pPr>
+      <w:r>
+        <w:rPr>
+          <w:rFonts w:ascii="Consolas" w:hAnsi="Consolas" w:cs="Consolas"/>
+          <w:color w:val="3F7F5F"/>
+          <w:sz w:val="24"/>
+          <w:szCs w:val="24"/>
+        </w:rPr>
+        <w:t xml:space="preserve"> * REPORT API 3:</w:t>
+      </w:r>
+    </w:p>
+    <w:p>
+      <w:pPr>
+        <w:autoSpaceDE w:val="0"/>
+        <w:autoSpaceDN w:val="0"/>
+        <w:adjustRightInd w:val="0"/>
+        <w:spacing w:after="0" w:line="240" w:lineRule="auto"/>
+        <w:rPr>
+          <w:rFonts w:ascii="Consolas" w:hAnsi="Consolas" w:cs="Consolas"/>
+          <w:sz w:val="24"/>
+          <w:szCs w:val="24"/>
+        </w:rPr>
+      </w:pPr>
+      <w:r>
+        <w:rPr>
+          <w:rFonts w:ascii="Consolas" w:hAnsi="Consolas" w:cs="Consolas"/>
+          <w:color w:val="3F7F5F"/>
+          <w:sz w:val="24"/>
+          <w:szCs w:val="24"/>
+        </w:rPr>
+        <w:t xml:space="preserve">  </w:t>
+      </w:r>
+    </w:p>
+    <w:p>
+      <w:pPr>
+        <w:autoSpaceDE w:val="0"/>
+        <w:autoSpaceDN w:val="0"/>
+        <w:adjustRightInd w:val="0"/>
+        <w:spacing w:after="0" w:line="240" w:lineRule="auto"/>
+        <w:rPr>
+          <w:rFonts w:ascii="Consolas" w:hAnsi="Consolas" w:cs="Consolas"/>
+          <w:sz w:val="24"/>
+          <w:szCs w:val="24"/>
+        </w:rPr>
+      </w:pPr>
+      <w:r>
+        <w:rPr>
+          <w:rFonts w:ascii="Consolas" w:hAnsi="Consolas" w:cs="Consolas"/>
+          <w:color w:val="3F7F5F"/>
+          <w:sz w:val="24"/>
+          <w:szCs w:val="24"/>
+        </w:rPr>
+        <w:t xml:space="preserve"> Display </w:t>
+      </w:r>
+      <w:proofErr w:type="spellStart"/>
+      <w:r>
+        <w:rPr>
+          <w:rFonts w:ascii="Consolas" w:hAnsi="Consolas" w:cs="Consolas"/>
+          <w:color w:val="3F7F5F"/>
+          <w:sz w:val="24"/>
+          <w:szCs w:val="24"/>
+        </w:rPr>
+        <w:t>outwardRegisterEntries</w:t>
+      </w:r>
+      <w:proofErr w:type="spellEnd"/>
+      <w:r>
+        <w:rPr>
+          <w:rFonts w:ascii="Consolas" w:hAnsi="Consolas" w:cs="Consolas"/>
+          <w:color w:val="3F7F5F"/>
+          <w:sz w:val="24"/>
+          <w:szCs w:val="24"/>
+        </w:rPr>
+        <w:t xml:space="preserve"> in following format. Should be accessed only by ADMIN</w:t>
+      </w:r>
+    </w:p>
+    <w:p>
+      <w:pPr>
+        <w:autoSpaceDE w:val="0"/>
+        <w:autoSpaceDN w:val="0"/>
+        <w:adjustRightInd w:val="0"/>
+        <w:spacing w:after="0" w:line="240" w:lineRule="auto"/>
+        <w:rPr>
+          <w:rFonts w:ascii="Consolas" w:hAnsi="Consolas" w:cs="Consolas"/>
+          <w:sz w:val="24"/>
+          <w:szCs w:val="24"/>
+        </w:rPr>
+      </w:pPr>
+      <w:r>
+        <w:rPr>
+          <w:rFonts w:ascii="Consolas" w:hAnsi="Consolas" w:cs="Consolas"/>
+          <w:color w:val="3F7F5F"/>
+          <w:sz w:val="24"/>
+          <w:szCs w:val="24"/>
+        </w:rPr>
+        <w:t xml:space="preserve"> # </w:t>
+      </w:r>
+      <w:proofErr w:type="spellStart"/>
+      <w:r>
+        <w:rPr>
+          <w:rFonts w:ascii="Consolas" w:hAnsi="Consolas" w:cs="Consolas"/>
+          <w:color w:val="3F7F5F"/>
+          <w:sz w:val="24"/>
+          <w:szCs w:val="24"/>
+        </w:rPr>
+        <w:t>productTitle</w:t>
+      </w:r>
+      <w:proofErr w:type="spellEnd"/>
+      <w:r>
+        <w:rPr>
+          <w:rFonts w:ascii="Consolas" w:hAnsi="Consolas" w:cs="Consolas"/>
+          <w:color w:val="3F7F5F"/>
+          <w:sz w:val="24"/>
+          <w:szCs w:val="24"/>
+        </w:rPr>
+        <w:t xml:space="preserve">, </w:t>
+      </w:r>
+      <w:proofErr w:type="spellStart"/>
+      <w:r>
+        <w:rPr>
+          <w:rFonts w:ascii="Consolas" w:hAnsi="Consolas" w:cs="Consolas"/>
+          <w:color w:val="3F7F5F"/>
+          <w:sz w:val="24"/>
+          <w:szCs w:val="24"/>
+        </w:rPr>
+        <w:t>productQuantity</w:t>
+      </w:r>
+      <w:proofErr w:type="spellEnd"/>
+      <w:r>
+        <w:rPr>
+          <w:rFonts w:ascii="Consolas" w:hAnsi="Consolas" w:cs="Consolas"/>
+          <w:color w:val="3F7F5F"/>
+          <w:sz w:val="24"/>
+          <w:szCs w:val="24"/>
+        </w:rPr>
+        <w:t xml:space="preserve">, </w:t>
+      </w:r>
+      <w:proofErr w:type="spellStart"/>
+      <w:r>
+        <w:rPr>
+          <w:rFonts w:ascii="Consolas" w:hAnsi="Consolas" w:cs="Consolas"/>
+          <w:color w:val="3F7F5F"/>
+          <w:sz w:val="24"/>
+          <w:szCs w:val="24"/>
+        </w:rPr>
+        <w:t>GodownLocation</w:t>
+      </w:r>
+      <w:proofErr w:type="spellEnd"/>
+      <w:r>
+        <w:rPr>
+          <w:rFonts w:ascii="Consolas" w:hAnsi="Consolas" w:cs="Consolas"/>
+          <w:color w:val="3F7F5F"/>
+          <w:sz w:val="24"/>
+          <w:szCs w:val="24"/>
+        </w:rPr>
+        <w:t xml:space="preserve"> </w:t>
+      </w:r>
+      <w:proofErr w:type="spellStart"/>
+      <w:r>
+        <w:rPr>
+          <w:rFonts w:ascii="Consolas" w:hAnsi="Consolas" w:cs="Consolas"/>
+          <w:color w:val="3F7F5F"/>
+          <w:sz w:val="24"/>
+          <w:szCs w:val="24"/>
+        </w:rPr>
+        <w:t>godownManager</w:t>
+      </w:r>
+      <w:proofErr w:type="spellEnd"/>
+      <w:r>
+        <w:rPr>
+          <w:rFonts w:ascii="Consolas" w:hAnsi="Consolas" w:cs="Consolas"/>
+          <w:color w:val="3F7F5F"/>
+          <w:sz w:val="24"/>
+          <w:szCs w:val="24"/>
+        </w:rPr>
+        <w:t xml:space="preserve">, </w:t>
+      </w:r>
+      <w:proofErr w:type="spellStart"/>
+      <w:r>
+        <w:rPr>
+          <w:rFonts w:ascii="Consolas" w:hAnsi="Consolas" w:cs="Consolas"/>
+          <w:color w:val="3F7F5F"/>
+          <w:sz w:val="24"/>
+          <w:szCs w:val="24"/>
+        </w:rPr>
+        <w:t>recieptNo</w:t>
+      </w:r>
+      <w:proofErr w:type="spellEnd"/>
+      <w:r>
+        <w:rPr>
+          <w:rFonts w:ascii="Consolas" w:hAnsi="Consolas" w:cs="Consolas"/>
+          <w:color w:val="3F7F5F"/>
+          <w:sz w:val="24"/>
+          <w:szCs w:val="24"/>
+        </w:rPr>
+        <w:t xml:space="preserve">  </w:t>
+      </w:r>
+    </w:p>
+    <w:p>
+      <w:pPr>
+        <w:autoSpaceDE w:val="0"/>
+        <w:autoSpaceDN w:val="0"/>
+        <w:adjustRightInd w:val="0"/>
+        <w:spacing w:after="0" w:line="240" w:lineRule="auto"/>
+        <w:rPr>
+          <w:rFonts w:ascii="Consolas" w:hAnsi="Consolas" w:cs="Consolas"/>
+          <w:sz w:val="24"/>
+          <w:szCs w:val="24"/>
+        </w:rPr>
+      </w:pPr>
+      <w:r>
+        <w:rPr>
+          <w:rFonts w:ascii="Consolas" w:hAnsi="Consolas" w:cs="Consolas"/>
+          <w:color w:val="3F7F5F"/>
+          <w:sz w:val="24"/>
+          <w:szCs w:val="24"/>
+        </w:rPr>
+        <w:t xml:space="preserve"> */</w:t>
+      </w:r>
+    </w:p>
+    <w:p>
+      <w:pPr>
+        <w:autoSpaceDE w:val="0"/>
+        <w:autoSpaceDN w:val="0"/>
+        <w:adjustRightInd w:val="0"/>
+        <w:spacing w:after="0" w:line="240" w:lineRule="auto"/>
+        <w:rPr>
+          <w:rFonts w:ascii="Consolas" w:hAnsi="Consolas" w:cs="Consolas"/>
+          <w:sz w:val="24"/>
+          <w:szCs w:val="24"/>
+        </w:rPr>
+      </w:pPr>
+    </w:p>
+    <w:p>
+      <w:pPr>
+        <w:autoSpaceDE w:val="0"/>
+        <w:autoSpaceDN w:val="0"/>
+        <w:adjustRightInd w:val="0"/>
+        <w:spacing w:after="0" w:line="240" w:lineRule="auto"/>
+        <w:rPr>
+          <w:rFonts w:ascii="Consolas" w:hAnsi="Consolas" w:cs="Consolas"/>
+          <w:sz w:val="24"/>
+          <w:szCs w:val="24"/>
+        </w:rPr>
+      </w:pPr>
+      <w:r>
+        <w:rPr>
+          <w:rFonts w:ascii="Consolas" w:hAnsi="Consolas" w:cs="Consolas"/>
+          <w:color w:val="3F7F5F"/>
+          <w:sz w:val="24"/>
+          <w:szCs w:val="24"/>
+        </w:rPr>
+        <w:t xml:space="preserve">/* </w:t>
+      </w:r>
+    </w:p>
+    <w:p>
+      <w:pPr>
+        <w:autoSpaceDE w:val="0"/>
+        <w:autoSpaceDN w:val="0"/>
+        <w:adjustRightInd w:val="0"/>
+        <w:spacing w:after="0" w:line="240" w:lineRule="auto"/>
+        <w:rPr>
+          <w:rFonts w:ascii="Consolas" w:hAnsi="Consolas" w:cs="Consolas"/>
+          <w:sz w:val="24"/>
+          <w:szCs w:val="24"/>
+        </w:rPr>
+      </w:pPr>
+      <w:r>
+        <w:rPr>
+          <w:rFonts w:ascii="Consolas" w:hAnsi="Consolas" w:cs="Consolas"/>
+          <w:color w:val="3F7F5F"/>
+          <w:sz w:val="24"/>
+          <w:szCs w:val="24"/>
+        </w:rPr>
+        <w:t xml:space="preserve"> * REPORT API 4: </w:t>
+      </w:r>
+    </w:p>
+    <w:p>
+      <w:pPr>
+        <w:autoSpaceDE w:val="0"/>
+        <w:autoSpaceDN w:val="0"/>
+        <w:adjustRightInd w:val="0"/>
+        <w:spacing w:after="0" w:line="240" w:lineRule="auto"/>
+        <w:rPr>
+          <w:rFonts w:ascii="Consolas" w:hAnsi="Consolas" w:cs="Consolas"/>
+          <w:sz w:val="24"/>
+          <w:szCs w:val="24"/>
+        </w:rPr>
+      </w:pPr>
+      <w:r>
+        <w:rPr>
+          <w:rFonts w:ascii="Consolas" w:hAnsi="Consolas" w:cs="Consolas"/>
+          <w:color w:val="3F7F5F"/>
+          <w:sz w:val="24"/>
+          <w:szCs w:val="24"/>
+        </w:rPr>
+        <w:t xml:space="preserve"> * Generate list of </w:t>
+      </w:r>
+      <w:proofErr w:type="spellStart"/>
+      <w:r>
+        <w:rPr>
+          <w:rFonts w:ascii="Consolas" w:hAnsi="Consolas" w:cs="Consolas"/>
+          <w:color w:val="3F7F5F"/>
+          <w:sz w:val="24"/>
+          <w:szCs w:val="24"/>
+          <w:u w:val="single"/>
+        </w:rPr>
+        <w:t>godown</w:t>
+      </w:r>
+      <w:proofErr w:type="spellEnd"/>
+      <w:r>
+        <w:rPr>
+          <w:rFonts w:ascii="Consolas" w:hAnsi="Consolas" w:cs="Consolas"/>
+          <w:color w:val="3F7F5F"/>
+          <w:sz w:val="24"/>
+          <w:szCs w:val="24"/>
+        </w:rPr>
+        <w:t xml:space="preserve"> details to be accessed only by ADMIN </w:t>
+      </w:r>
+    </w:p>
+    <w:p>
+      <w:pPr>
+        <w:autoSpaceDE w:val="0"/>
+        <w:autoSpaceDN w:val="0"/>
+        <w:adjustRightInd w:val="0"/>
+        <w:spacing w:after="0" w:line="240" w:lineRule="auto"/>
+        <w:rPr>
+          <w:rFonts w:ascii="Consolas" w:hAnsi="Consolas" w:cs="Consolas"/>
+          <w:sz w:val="24"/>
+          <w:szCs w:val="24"/>
+        </w:rPr>
+      </w:pPr>
+      <w:r>
+        <w:rPr>
+          <w:rFonts w:ascii="Consolas" w:hAnsi="Consolas" w:cs="Consolas"/>
+          <w:color w:val="3F7F5F"/>
+          <w:sz w:val="24"/>
+          <w:szCs w:val="24"/>
+        </w:rPr>
+        <w:t xml:space="preserve"> */</w:t>
+      </w:r>
+    </w:p>
+    <w:p>
+      <w:pPr>
+        <w:autoSpaceDE w:val="0"/>
+        <w:autoSpaceDN w:val="0"/>
+        <w:adjustRightInd w:val="0"/>
+        <w:spacing w:after="0" w:line="240" w:lineRule="auto"/>
+        <w:rPr>
+          <w:rFonts w:ascii="Consolas" w:hAnsi="Consolas" w:cs="Consolas"/>
+          <w:sz w:val="24"/>
+          <w:szCs w:val="24"/>
+        </w:rPr>
+      </w:pPr>
+    </w:p>
+    <w:p>
+      <w:pPr>
+        <w:autoSpaceDE w:val="0"/>
+        <w:autoSpaceDN w:val="0"/>
+        <w:adjustRightInd w:val="0"/>
+        <w:spacing w:after="0" w:line="240" w:lineRule="auto"/>
+        <w:rPr>
+          <w:rFonts w:ascii="Consolas" w:hAnsi="Consolas" w:cs="Consolas"/>
+          <w:sz w:val="24"/>
+          <w:szCs w:val="24"/>
+        </w:rPr>
+      </w:pPr>
+      <w:r>
+        <w:rPr>
+          <w:rFonts w:ascii="Consolas" w:hAnsi="Consolas" w:cs="Consolas"/>
+          <w:color w:val="3F7F5F"/>
+          <w:sz w:val="24"/>
+          <w:szCs w:val="24"/>
+        </w:rPr>
+        <w:t xml:space="preserve">/* Other APIs: </w:t>
+      </w:r>
+    </w:p>
+    <w:p>
+      <w:pPr>
+        <w:autoSpaceDE w:val="0"/>
+        <w:autoSpaceDN w:val="0"/>
+        <w:adjustRightInd w:val="0"/>
+        <w:spacing w:after="0" w:line="240" w:lineRule="auto"/>
+        <w:rPr>
+          <w:rFonts w:ascii="Consolas" w:hAnsi="Consolas" w:cs="Consolas"/>
+          <w:sz w:val="24"/>
+          <w:szCs w:val="24"/>
+        </w:rPr>
+      </w:pPr>
+      <w:r>
+        <w:rPr>
+          <w:rFonts w:ascii="Consolas" w:hAnsi="Consolas" w:cs="Consolas"/>
+          <w:color w:val="3F7F5F"/>
+          <w:sz w:val="24"/>
+          <w:szCs w:val="24"/>
+        </w:rPr>
+        <w:t xml:space="preserve"> * All controllers/ Entities must have following 5 APIs. </w:t>
+      </w:r>
+    </w:p>
+    <w:p>
+      <w:pPr>
+        <w:autoSpaceDE w:val="0"/>
+        <w:autoSpaceDN w:val="0"/>
+        <w:adjustRightInd w:val="0"/>
+        <w:spacing w:after="0" w:line="240" w:lineRule="auto"/>
+        <w:rPr>
+          <w:rFonts w:ascii="Consolas" w:hAnsi="Consolas" w:cs="Consolas"/>
+          <w:sz w:val="24"/>
+          <w:szCs w:val="24"/>
+        </w:rPr>
+      </w:pPr>
+      <w:r>
+        <w:rPr>
+          <w:rFonts w:ascii="Consolas" w:hAnsi="Consolas" w:cs="Consolas"/>
+          <w:color w:val="3F7F5F"/>
+          <w:sz w:val="24"/>
+          <w:szCs w:val="24"/>
+        </w:rPr>
+        <w:lastRenderedPageBreak/>
+        <w:t xml:space="preserve"> * a. POST </w:t>
+      </w:r>
+    </w:p>
+    <w:p>
+      <w:pPr>
+        <w:autoSpaceDE w:val="0"/>
+        <w:autoSpaceDN w:val="0"/>
+        <w:adjustRightInd w:val="0"/>
+        <w:spacing w:after="0" w:line="240" w:lineRule="auto"/>
+        <w:rPr>
+          <w:rFonts w:ascii="Consolas" w:hAnsi="Consolas" w:cs="Consolas"/>
+          <w:sz w:val="24"/>
+          <w:szCs w:val="24"/>
+        </w:rPr>
+      </w:pPr>
+      <w:r>
+        <w:rPr>
+          <w:rFonts w:ascii="Consolas" w:hAnsi="Consolas" w:cs="Consolas"/>
+          <w:color w:val="3F7F5F"/>
+          <w:sz w:val="24"/>
+          <w:szCs w:val="24"/>
+        </w:rPr>
+        <w:t xml:space="preserve"> * b. GETALL</w:t>
+      </w:r>
+    </w:p>
+    <w:p>
+      <w:pPr>
+        <w:autoSpaceDE w:val="0"/>
+        <w:autoSpaceDN w:val="0"/>
+        <w:adjustRightInd w:val="0"/>
+        <w:spacing w:after="0" w:line="240" w:lineRule="auto"/>
+        <w:rPr>
+          <w:rFonts w:ascii="Consolas" w:hAnsi="Consolas" w:cs="Consolas"/>
+          <w:sz w:val="24"/>
+          <w:szCs w:val="24"/>
+        </w:rPr>
+      </w:pPr>
+      <w:r>
+        <w:rPr>
+          <w:rFonts w:ascii="Consolas" w:hAnsi="Consolas" w:cs="Consolas"/>
+          <w:color w:val="3F7F5F"/>
+          <w:sz w:val="24"/>
+          <w:szCs w:val="24"/>
+        </w:rPr>
+        <w:t xml:space="preserve"> * c. </w:t>
+      </w:r>
+      <w:proofErr w:type="spellStart"/>
+      <w:r>
+        <w:rPr>
+          <w:rFonts w:ascii="Consolas" w:hAnsi="Consolas" w:cs="Consolas"/>
+          <w:color w:val="3F7F5F"/>
+          <w:sz w:val="24"/>
+          <w:szCs w:val="24"/>
+        </w:rPr>
+        <w:t>GETOne</w:t>
+      </w:r>
+      <w:proofErr w:type="spellEnd"/>
+    </w:p>
+    <w:p>
+      <w:pPr>
+        <w:autoSpaceDE w:val="0"/>
+        <w:autoSpaceDN w:val="0"/>
+        <w:adjustRightInd w:val="0"/>
+        <w:spacing w:after="0" w:line="240" w:lineRule="auto"/>
+        <w:rPr>
+          <w:rFonts w:ascii="Consolas" w:hAnsi="Consolas" w:cs="Consolas"/>
+          <w:sz w:val="24"/>
+          <w:szCs w:val="24"/>
+        </w:rPr>
+      </w:pPr>
+      <w:r>
+        <w:rPr>
+          <w:rFonts w:ascii="Consolas" w:hAnsi="Consolas" w:cs="Consolas"/>
+          <w:color w:val="3F7F5F"/>
+          <w:sz w:val="24"/>
+          <w:szCs w:val="24"/>
+        </w:rPr>
+        <w:t xml:space="preserve"> * d. Delete</w:t>
+      </w:r>
+    </w:p>
+    <w:p>
+      <w:pPr>
+        <w:autoSpaceDE w:val="0"/>
+        <w:autoSpaceDN w:val="0"/>
+        <w:adjustRightInd w:val="0"/>
+        <w:spacing w:after="0" w:line="240" w:lineRule="auto"/>
+        <w:rPr>
+          <w:rFonts w:ascii="Consolas" w:hAnsi="Consolas" w:cs="Consolas"/>
+          <w:sz w:val="24"/>
+          <w:szCs w:val="24"/>
+        </w:rPr>
+      </w:pPr>
+      <w:r>
+        <w:rPr>
+          <w:rFonts w:ascii="Consolas" w:hAnsi="Consolas" w:cs="Consolas"/>
+          <w:color w:val="3F7F5F"/>
+          <w:sz w:val="24"/>
+          <w:szCs w:val="24"/>
+        </w:rPr>
+        <w:t xml:space="preserve"> * e. Update</w:t>
+      </w:r>
+    </w:p>
+    <w:p>
+      <w:pPr>
         <w:pStyle w:val="ListParagraph"/>
         <w:ind w:left="780"/>
         <w:rPr>
           <w:rFonts w:ascii="Times New Roman" w:hAnsi="Times New Roman" w:cs="Times New Roman"/>
           <w:bCs/>
+          <w:sz w:val="18"/>
+          <w:szCs w:val="18"/>
+        </w:rPr>
+      </w:pPr>
+      <w:r>
+        <w:rPr>
+          <w:rFonts w:ascii="Consolas" w:hAnsi="Consolas" w:cs="Consolas"/>
+          <w:color w:val="3F7F5F"/>
+          <w:sz w:val="24"/>
+          <w:szCs w:val="24"/>
+        </w:rPr>
+        <w:t xml:space="preserve"> * */</w:t>
+      </w:r>
+    </w:p>
+    <w:p>
+      <w:pPr>
+        <w:pStyle w:val="ListParagraph"/>
+        <w:ind w:left="780"/>
+        <w:rPr>
+          <w:rFonts w:ascii="Times New Roman" w:hAnsi="Times New Roman" w:cs="Times New Roman"/>
+          <w:bCs/>
         </w:rPr>
       </w:pPr>
       <w:r>
@@ -2337,189 +3472,189 @@
           <w:bCs/>
         </w:rPr>
       </w:pPr>
+    </w:p>
+    <w:p>
+      <w:pPr>
+        <w:pStyle w:val="ListParagraph"/>
+        <w:ind w:left="780"/>
+        <w:rPr>
+          <w:rFonts w:ascii="Times New Roman" w:hAnsi="Times New Roman" w:cs="Times New Roman"/>
+          <w:bCs/>
+        </w:rPr>
+      </w:pPr>
+    </w:p>
+    <w:p>
+      <w:pPr>
+        <w:pStyle w:val="ListParagraph"/>
+        <w:ind w:left="780"/>
+        <w:rPr>
+          <w:rFonts w:ascii="Times New Roman" w:hAnsi="Times New Roman" w:cs="Times New Roman"/>
+          <w:bCs/>
+        </w:rPr>
+      </w:pPr>
+    </w:p>
+    <w:p>
+      <w:pPr>
+        <w:pStyle w:val="ListParagraph"/>
+        <w:ind w:left="780"/>
+        <w:rPr>
+          <w:rFonts w:ascii="Times New Roman" w:hAnsi="Times New Roman" w:cs="Times New Roman"/>
+          <w:bCs/>
+        </w:rPr>
+      </w:pPr>
+    </w:p>
+    <w:p>
+      <w:pPr>
+        <w:pStyle w:val="ListParagraph"/>
+        <w:ind w:left="780"/>
+        <w:rPr>
+          <w:rFonts w:ascii="Times New Roman" w:hAnsi="Times New Roman" w:cs="Times New Roman"/>
+          <w:bCs/>
+        </w:rPr>
+      </w:pPr>
+    </w:p>
+    <w:p>
+      <w:pPr>
+        <w:pStyle w:val="ListParagraph"/>
+        <w:ind w:left="780"/>
+        <w:rPr>
+          <w:rFonts w:ascii="Times New Roman" w:hAnsi="Times New Roman" w:cs="Times New Roman"/>
+          <w:bCs/>
+        </w:rPr>
+      </w:pPr>
+    </w:p>
+    <w:p>
+      <w:pPr>
+        <w:pStyle w:val="ListParagraph"/>
+        <w:ind w:left="780"/>
+        <w:rPr>
+          <w:rFonts w:ascii="Times New Roman" w:hAnsi="Times New Roman" w:cs="Times New Roman"/>
+          <w:bCs/>
+        </w:rPr>
+      </w:pPr>
+    </w:p>
+    <w:p>
+      <w:pPr>
+        <w:pStyle w:val="ListParagraph"/>
+        <w:ind w:left="780"/>
+        <w:rPr>
+          <w:rFonts w:ascii="Times New Roman" w:hAnsi="Times New Roman" w:cs="Times New Roman"/>
+          <w:bCs/>
+        </w:rPr>
+      </w:pPr>
+    </w:p>
+    <w:p>
+      <w:pPr>
+        <w:pStyle w:val="ListParagraph"/>
+        <w:ind w:left="780"/>
+        <w:rPr>
+          <w:rFonts w:ascii="Times New Roman" w:hAnsi="Times New Roman" w:cs="Times New Roman"/>
+          <w:bCs/>
+        </w:rPr>
+      </w:pPr>
+    </w:p>
+    <w:p>
+      <w:pPr>
+        <w:pStyle w:val="ListParagraph"/>
+        <w:ind w:left="780"/>
+        <w:rPr>
+          <w:rFonts w:ascii="Times New Roman" w:hAnsi="Times New Roman" w:cs="Times New Roman"/>
+          <w:bCs/>
+        </w:rPr>
+      </w:pPr>
+    </w:p>
+    <w:p>
+      <w:pPr>
+        <w:pStyle w:val="ListParagraph"/>
+        <w:ind w:left="780"/>
+        <w:rPr>
+          <w:rFonts w:ascii="Times New Roman" w:hAnsi="Times New Roman" w:cs="Times New Roman"/>
+          <w:bCs/>
+        </w:rPr>
+      </w:pPr>
+    </w:p>
+    <w:p>
+      <w:pPr>
+        <w:pStyle w:val="ListParagraph"/>
+        <w:ind w:left="780"/>
+        <w:rPr>
+          <w:rFonts w:ascii="Times New Roman" w:hAnsi="Times New Roman" w:cs="Times New Roman"/>
+          <w:bCs/>
+        </w:rPr>
+      </w:pPr>
+    </w:p>
+    <w:p>
+      <w:pPr>
+        <w:pStyle w:val="ListParagraph"/>
+        <w:ind w:left="780"/>
+        <w:rPr>
+          <w:rFonts w:ascii="Times New Roman" w:hAnsi="Times New Roman" w:cs="Times New Roman"/>
+          <w:bCs/>
+        </w:rPr>
+      </w:pPr>
+    </w:p>
+    <w:p>
+      <w:pPr>
+        <w:pStyle w:val="ListParagraph"/>
+        <w:ind w:left="780"/>
+        <w:rPr>
+          <w:rFonts w:ascii="Times New Roman" w:hAnsi="Times New Roman" w:cs="Times New Roman"/>
+          <w:bCs/>
+        </w:rPr>
+      </w:pPr>
+    </w:p>
+    <w:p>
+      <w:pPr>
+        <w:rPr>
+          <w:rFonts w:ascii="Times New Roman" w:hAnsi="Times New Roman" w:cs="Times New Roman"/>
+          <w:b/>
+          <w:bCs/>
+          <w:sz w:val="32"/>
+          <w:szCs w:val="32"/>
+        </w:rPr>
+      </w:pPr>
+      <w:r>
+        <w:rPr>
+          <w:rFonts w:ascii="Times New Roman" w:hAnsi="Times New Roman" w:cs="Times New Roman"/>
+          <w:b/>
+          <w:bCs/>
+          <w:sz w:val="28"/>
+          <w:szCs w:val="28"/>
+        </w:rPr>
+        <w:t>4.</w:t>
+      </w:r>
+      <w:r>
+        <w:rPr>
+          <w:rFonts w:ascii="Times New Roman" w:hAnsi="Times New Roman" w:cs="Times New Roman"/>
+          <w:b/>
+          <w:bCs/>
+          <w:sz w:val="28"/>
+          <w:szCs w:val="28"/>
+        </w:rPr>
+        <w:t>UI</w:t>
+      </w:r>
+      <w:r>
+        <w:rPr>
+          <w:rFonts w:ascii="Times New Roman" w:hAnsi="Times New Roman" w:cs="Times New Roman"/>
+          <w:b/>
+          <w:bCs/>
+          <w:sz w:val="28"/>
+          <w:szCs w:val="28"/>
+        </w:rPr>
+        <w:t xml:space="preserve"> </w:t>
+      </w:r>
+      <w:r>
+        <w:rPr>
+          <w:rFonts w:ascii="Times New Roman" w:hAnsi="Times New Roman" w:cs="Times New Roman"/>
+          <w:b/>
+          <w:bCs/>
+          <w:sz w:val="32"/>
+          <w:szCs w:val="32"/>
+        </w:rPr>
+        <w:t>Screens</w:t>
+      </w:r>
       <w:bookmarkStart w:id="0" w:name="_GoBack"/>
       <w:bookmarkEnd w:id="0"/>
-    </w:p>
-    <w:p>
-      <w:pPr>
-        <w:pStyle w:val="ListParagraph"/>
-        <w:ind w:left="780"/>
-        <w:rPr>
-          <w:rFonts w:ascii="Times New Roman" w:hAnsi="Times New Roman" w:cs="Times New Roman"/>
-          <w:bCs/>
-        </w:rPr>
-      </w:pPr>
-    </w:p>
-    <w:p>
-      <w:pPr>
-        <w:pStyle w:val="ListParagraph"/>
-        <w:ind w:left="780"/>
-        <w:rPr>
-          <w:rFonts w:ascii="Times New Roman" w:hAnsi="Times New Roman" w:cs="Times New Roman"/>
-          <w:bCs/>
-        </w:rPr>
-      </w:pPr>
-    </w:p>
-    <w:p>
-      <w:pPr>
-        <w:pStyle w:val="ListParagraph"/>
-        <w:ind w:left="780"/>
-        <w:rPr>
-          <w:rFonts w:ascii="Times New Roman" w:hAnsi="Times New Roman" w:cs="Times New Roman"/>
-          <w:bCs/>
-        </w:rPr>
-      </w:pPr>
-    </w:p>
-    <w:p>
-      <w:pPr>
-        <w:pStyle w:val="ListParagraph"/>
-        <w:ind w:left="780"/>
-        <w:rPr>
-          <w:rFonts w:ascii="Times New Roman" w:hAnsi="Times New Roman" w:cs="Times New Roman"/>
-          <w:bCs/>
-        </w:rPr>
-      </w:pPr>
-    </w:p>
-    <w:p>
-      <w:pPr>
-        <w:pStyle w:val="ListParagraph"/>
-        <w:ind w:left="780"/>
-        <w:rPr>
-          <w:rFonts w:ascii="Times New Roman" w:hAnsi="Times New Roman" w:cs="Times New Roman"/>
-          <w:bCs/>
-        </w:rPr>
-      </w:pPr>
-    </w:p>
-    <w:p>
-      <w:pPr>
-        <w:pStyle w:val="ListParagraph"/>
-        <w:ind w:left="780"/>
-        <w:rPr>
-          <w:rFonts w:ascii="Times New Roman" w:hAnsi="Times New Roman" w:cs="Times New Roman"/>
-          <w:bCs/>
-        </w:rPr>
-      </w:pPr>
-    </w:p>
-    <w:p>
-      <w:pPr>
-        <w:pStyle w:val="ListParagraph"/>
-        <w:ind w:left="780"/>
-        <w:rPr>
-          <w:rFonts w:ascii="Times New Roman" w:hAnsi="Times New Roman" w:cs="Times New Roman"/>
-          <w:bCs/>
-        </w:rPr>
-      </w:pPr>
-    </w:p>
-    <w:p>
-      <w:pPr>
-        <w:pStyle w:val="ListParagraph"/>
-        <w:ind w:left="780"/>
-        <w:rPr>
-          <w:rFonts w:ascii="Times New Roman" w:hAnsi="Times New Roman" w:cs="Times New Roman"/>
-          <w:bCs/>
-        </w:rPr>
-      </w:pPr>
-    </w:p>
-    <w:p>
-      <w:pPr>
-        <w:pStyle w:val="ListParagraph"/>
-        <w:ind w:left="780"/>
-        <w:rPr>
-          <w:rFonts w:ascii="Times New Roman" w:hAnsi="Times New Roman" w:cs="Times New Roman"/>
-          <w:bCs/>
-        </w:rPr>
-      </w:pPr>
-    </w:p>
-    <w:p>
-      <w:pPr>
-        <w:pStyle w:val="ListParagraph"/>
-        <w:ind w:left="780"/>
-        <w:rPr>
-          <w:rFonts w:ascii="Times New Roman" w:hAnsi="Times New Roman" w:cs="Times New Roman"/>
-          <w:bCs/>
-        </w:rPr>
-      </w:pPr>
-    </w:p>
-    <w:p>
-      <w:pPr>
-        <w:pStyle w:val="ListParagraph"/>
-        <w:ind w:left="780"/>
-        <w:rPr>
-          <w:rFonts w:ascii="Times New Roman" w:hAnsi="Times New Roman" w:cs="Times New Roman"/>
-          <w:bCs/>
-        </w:rPr>
-      </w:pPr>
-    </w:p>
-    <w:p>
-      <w:pPr>
-        <w:pStyle w:val="ListParagraph"/>
-        <w:ind w:left="780"/>
-        <w:rPr>
-          <w:rFonts w:ascii="Times New Roman" w:hAnsi="Times New Roman" w:cs="Times New Roman"/>
-          <w:bCs/>
-        </w:rPr>
-      </w:pPr>
-    </w:p>
-    <w:p>
-      <w:pPr>
-        <w:pStyle w:val="ListParagraph"/>
-        <w:ind w:left="780"/>
-        <w:rPr>
-          <w:rFonts w:ascii="Times New Roman" w:hAnsi="Times New Roman" w:cs="Times New Roman"/>
-          <w:bCs/>
-        </w:rPr>
-      </w:pPr>
-    </w:p>
-    <w:p>
-      <w:pPr>
-        <w:rPr>
-          <w:rFonts w:ascii="Times New Roman" w:hAnsi="Times New Roman" w:cs="Times New Roman"/>
-          <w:b/>
-          <w:bCs/>
-          <w:sz w:val="32"/>
-          <w:szCs w:val="32"/>
-        </w:rPr>
-      </w:pPr>
-      <w:r>
-        <w:rPr>
-          <w:rFonts w:ascii="Times New Roman" w:hAnsi="Times New Roman" w:cs="Times New Roman"/>
-          <w:b/>
-          <w:bCs/>
-          <w:sz w:val="28"/>
-          <w:szCs w:val="28"/>
-        </w:rPr>
-        <w:t>4.</w:t>
-      </w:r>
-      <w:r>
-        <w:rPr>
-          <w:rFonts w:ascii="Times New Roman" w:hAnsi="Times New Roman" w:cs="Times New Roman"/>
-          <w:b/>
-          <w:bCs/>
-          <w:sz w:val="28"/>
-          <w:szCs w:val="28"/>
-        </w:rPr>
-        <w:t>UI</w:t>
-      </w:r>
-      <w:r>
-        <w:rPr>
-          <w:rFonts w:ascii="Times New Roman" w:hAnsi="Times New Roman" w:cs="Times New Roman"/>
-          <w:b/>
-          <w:bCs/>
-          <w:sz w:val="28"/>
-          <w:szCs w:val="28"/>
-        </w:rPr>
-        <w:t xml:space="preserve"> </w:t>
-      </w:r>
-      <w:r>
-        <w:rPr>
-          <w:rFonts w:ascii="Times New Roman" w:hAnsi="Times New Roman" w:cs="Times New Roman"/>
-          <w:b/>
-          <w:bCs/>
-          <w:sz w:val="32"/>
-          <w:szCs w:val="32"/>
-        </w:rPr>
-        <w:t>Screens</w:t>
-      </w:r>
     </w:p>
     <w:p>
       <w:pPr>

</xml_diff>